<commit_message>
(doc) => add technical documentation @cjropero
</commit_message>
<xml_diff>
--- a/Doc/BuscaCarga_IEEE830.docx
+++ b/Doc/BuscaCarga_IEEE830.docx
@@ -2349,11 +2349,11 @@
         <w:tblLook w:val="04A0" w:firstRow="1" w:lastRow="0" w:firstColumn="1" w:lastColumn="0" w:noHBand="0" w:noVBand="1"/>
       </w:tblPr>
       <w:tblGrid>
-        <w:gridCol w:w="1217"/>
-        <w:gridCol w:w="1153"/>
-        <w:gridCol w:w="1771"/>
-        <w:gridCol w:w="1797"/>
-        <w:gridCol w:w="2782"/>
+        <w:gridCol w:w="1218"/>
+        <w:gridCol w:w="1154"/>
+        <w:gridCol w:w="1757"/>
+        <w:gridCol w:w="1799"/>
+        <w:gridCol w:w="2792"/>
       </w:tblGrid>
       <w:tr>
         <w:tc>
@@ -2538,7 +2538,17 @@
                 <w:szCs w:val="20"/>
                 <w:lang w:eastAsia="es-VE"/>
               </w:rPr>
-              <w:t>16/05/2019</w:t>
+              <w:t>25</w:t>
+            </w:r>
+            <w:r>
+              <w:rPr>
+                <w:rFonts w:eastAsia="Times New Roman" w:cs="Arial"/>
+                <w:color w:val="000000"/>
+                <w:sz w:val="20"/>
+                <w:szCs w:val="20"/>
+                <w:lang w:eastAsia="es-VE"/>
+              </w:rPr>
+              <w:t>/05/2019</w:t>
             </w:r>
           </w:p>
         </w:tc>
@@ -2618,20 +2628,8 @@
                 <w:szCs w:val="20"/>
                 <w:lang w:eastAsia="es-VE"/>
               </w:rPr>
-              <w:t xml:space="preserve"> - @</w:t>
+              <w:t xml:space="preserve"> </w:t>
             </w:r>
-            <w:proofErr w:type="spellStart"/>
-            <w:r>
-              <w:rPr>
-                <w:rFonts w:eastAsia="Times New Roman" w:cs="Arial"/>
-                <w:color w:val="000000"/>
-                <w:sz w:val="20"/>
-                <w:szCs w:val="20"/>
-                <w:lang w:eastAsia="es-VE"/>
-              </w:rPr>
-              <w:t>parojasca</w:t>
-            </w:r>
-            <w:proofErr w:type="spellEnd"/>
           </w:p>
         </w:tc>
         <w:tc>
@@ -3177,7 +3175,18 @@
                 <w:szCs w:val="24"/>
                 <w:lang w:eastAsia="es-VE"/>
               </w:rPr>
-              <w:t>16 - mayo - 2019</w:t>
+              <w:t>25</w:t>
+            </w:r>
+            <w:bookmarkStart w:id="2" w:name="_GoBack"/>
+            <w:bookmarkEnd w:id="2"/>
+            <w:r>
+              <w:rPr>
+                <w:rFonts w:eastAsia="Times New Roman" w:cs="Arial"/>
+                <w:color w:val="000000"/>
+                <w:szCs w:val="24"/>
+                <w:lang w:eastAsia="es-VE"/>
+              </w:rPr>
+              <w:t xml:space="preserve"> - mayo - 2019</w:t>
             </w:r>
           </w:p>
         </w:tc>
@@ -3388,14 +3397,14 @@
           <w:lang w:val="es-VE"/>
         </w:rPr>
       </w:pPr>
-      <w:bookmarkStart w:id="2" w:name="_Toc511650904"/>
+      <w:bookmarkStart w:id="3" w:name="_Toc511650904"/>
       <w:r>
         <w:rPr>
           <w:lang w:val="es-VE"/>
         </w:rPr>
         <w:t>Aprobaciones</w:t>
       </w:r>
-      <w:bookmarkEnd w:id="2"/>
+      <w:bookmarkEnd w:id="3"/>
     </w:p>
     <w:tbl>
       <w:tblPr>
@@ -4085,12 +4094,12 @@
         </w:numPr>
         <w:ind w:left="567" w:hanging="567"/>
       </w:pPr>
-      <w:bookmarkStart w:id="3" w:name="_Toc511650905"/>
+      <w:bookmarkStart w:id="4" w:name="_Toc511650905"/>
       <w:r>
         <w:lastRenderedPageBreak/>
         <w:t>Propósito</w:t>
       </w:r>
-      <w:bookmarkEnd w:id="3"/>
+      <w:bookmarkEnd w:id="4"/>
       <w:r>
         <w:t> </w:t>
       </w:r>
@@ -4213,11 +4222,11 @@
         </w:numPr>
         <w:ind w:left="567" w:hanging="567"/>
       </w:pPr>
-      <w:bookmarkStart w:id="4" w:name="_Toc511650906"/>
+      <w:bookmarkStart w:id="5" w:name="_Toc511650906"/>
       <w:r>
         <w:t>Alcance del producto / Software</w:t>
       </w:r>
-      <w:bookmarkEnd w:id="4"/>
+      <w:bookmarkEnd w:id="5"/>
       <w:r>
         <w:t> </w:t>
       </w:r>
@@ -4256,28 +4265,7 @@
           <w:rFonts w:cs="Arial"/>
           <w:color w:val="000000"/>
         </w:rPr>
-        <w:t>brindara información de primera mano</w:t>
-      </w:r>
-      <w:r>
-        <w:rPr>
-          <w:rFonts w:cs="Arial"/>
-          <w:color w:val="000000"/>
-        </w:rPr>
-        <w:t xml:space="preserve"> </w:t>
-      </w:r>
-      <w:r>
-        <w:rPr>
-          <w:rFonts w:cs="Arial"/>
-          <w:color w:val="000000"/>
-        </w:rPr>
-        <w:t xml:space="preserve">a </w:t>
-      </w:r>
-      <w:r>
-        <w:rPr>
-          <w:rFonts w:cs="Arial"/>
-          <w:color w:val="000000"/>
-        </w:rPr>
-        <w:t xml:space="preserve">personas interesadas en el envío de cualquier tipo de carga con el propósito de obtener </w:t>
+        <w:t xml:space="preserve">brindara información de primera mano a personas interesadas en el envío de cualquier tipo de carga con el propósito de obtener </w:t>
       </w:r>
       <w:r>
         <w:rPr>
@@ -4421,11 +4409,11 @@
         </w:numPr>
         <w:ind w:left="567" w:hanging="567"/>
       </w:pPr>
-      <w:bookmarkStart w:id="5" w:name="_Toc511650907"/>
+      <w:bookmarkStart w:id="6" w:name="_Toc511650907"/>
       <w:r>
         <w:t>Referencias</w:t>
       </w:r>
-      <w:bookmarkEnd w:id="5"/>
+      <w:bookmarkEnd w:id="6"/>
     </w:p>
     <w:p>
       <w:pPr>
@@ -4544,7 +4532,7 @@
         </w:numPr>
         <w:ind w:left="567" w:hanging="567"/>
       </w:pPr>
-      <w:bookmarkStart w:id="6" w:name="_Toc511650908"/>
+      <w:bookmarkStart w:id="7" w:name="_Toc511650908"/>
       <w:r>
         <w:t xml:space="preserve">Funcionalidades del </w:t>
       </w:r>
@@ -4554,7 +4542,7 @@
         </w:rPr>
         <w:t>producto</w:t>
       </w:r>
-      <w:bookmarkEnd w:id="6"/>
+      <w:bookmarkEnd w:id="7"/>
     </w:p>
     <w:p>
       <w:pPr>
@@ -4774,12 +4762,12 @@
         </w:numPr>
         <w:ind w:left="567" w:hanging="567"/>
       </w:pPr>
-      <w:bookmarkStart w:id="7" w:name="_Toc511650909"/>
+      <w:bookmarkStart w:id="8" w:name="_Toc511650909"/>
       <w:r>
         <w:lastRenderedPageBreak/>
         <w:t>Clases y características de usuarios</w:t>
       </w:r>
-      <w:bookmarkEnd w:id="7"/>
+      <w:bookmarkEnd w:id="8"/>
     </w:p>
     <w:p>
       <w:pPr>
@@ -5197,8 +5185,6 @@
         </w:rPr>
         <w:t>.</w:t>
       </w:r>
-      <w:bookmarkStart w:id="8" w:name="_GoBack"/>
-      <w:bookmarkEnd w:id="8"/>
     </w:p>
     <w:p>
       <w:pPr>
@@ -5298,27 +5284,7 @@
           <w:szCs w:val="24"/>
           <w:lang w:eastAsia="es-VE"/>
         </w:rPr>
-        <w:t xml:space="preserve">Para cada tipo de usuario, se pueden mencionar las funcionalidades de producto (Sección 4) que le sean relevantes. Igualmente se puede </w:t>
-      </w:r>
-      <w:proofErr w:type="gramStart"/>
-      <w:r>
-        <w:rPr>
-          <w:rFonts w:eastAsia="Times New Roman" w:cs="Arial"/>
-          <w:color w:val="00B050"/>
-          <w:szCs w:val="24"/>
-          <w:lang w:eastAsia="es-VE"/>
-        </w:rPr>
-        <w:t>hacer mención de</w:t>
-      </w:r>
-      <w:proofErr w:type="gramEnd"/>
-      <w:r>
-        <w:rPr>
-          <w:rFonts w:eastAsia="Times New Roman" w:cs="Arial"/>
-          <w:color w:val="00B050"/>
-          <w:szCs w:val="24"/>
-          <w:lang w:eastAsia="es-VE"/>
-        </w:rPr>
-        <w:t xml:space="preserve"> cuales usuarios utilizan una mayor parte del sistema y con más frecuencia, para distinguirlos de usuarios ocasionales o que acceden a pocas funcionalidades.</w:t>
+        <w:t>Para cada tipo de usuario, se pueden mencionar las funcionalidades de producto (Sección 4) que le sean relevantes. Igualmente se puede hacer mención de cuales usuarios utilizan una mayor parte del sistema y con más frecuencia, para distinguirlos de usuarios ocasionales o que acceden a pocas funcionalidades.</w:t>
       </w:r>
     </w:p>
     <w:p>
@@ -5501,27 +5467,7 @@
           <w:szCs w:val="24"/>
           <w:lang w:eastAsia="es-VE"/>
         </w:rPr>
-        <w:t xml:space="preserve">Los requerimientos funcionales de un </w:t>
-      </w:r>
-      <w:proofErr w:type="gramStart"/>
-      <w:r>
-        <w:rPr>
-          <w:rFonts w:eastAsia="Times New Roman" w:cs="Arial"/>
-          <w:color w:val="00B050"/>
-          <w:szCs w:val="24"/>
-          <w:lang w:eastAsia="es-VE"/>
-        </w:rPr>
-        <w:t>sistema,</w:t>
-      </w:r>
-      <w:proofErr w:type="gramEnd"/>
-      <w:r>
-        <w:rPr>
-          <w:rFonts w:eastAsia="Times New Roman" w:cs="Arial"/>
-          <w:color w:val="00B050"/>
-          <w:szCs w:val="24"/>
-          <w:lang w:eastAsia="es-VE"/>
-        </w:rPr>
-        <w:t xml:space="preserve"> son aquellos que describen cualquier actividad que este deba realizar, en otras palabras, el comportamiento o función particular de un sistema o software cuando se cumplen ciertas condiciones.</w:t>
+        <w:t>Los requerimientos funcionales de un sistema, son aquellos que describen cualquier actividad que este deba realizar, en otras palabras, el comportamiento o función particular de un sistema o software cuando se cumplen ciertas condiciones.</w:t>
       </w:r>
     </w:p>
     <w:p>
@@ -10574,6 +10520,7 @@
   <w:style w:type="character" w:default="1" w:styleId="Fuentedeprrafopredeter">
     <w:name w:val="Default Paragraph Font"/>
     <w:uiPriority w:val="1"/>
+    <w:semiHidden/>
     <w:unhideWhenUsed/>
   </w:style>
   <w:style w:type="table" w:default="1" w:styleId="Tablanormal">
@@ -10581,7 +10528,6 @@
     <w:uiPriority w:val="99"/>
     <w:semiHidden/>
     <w:unhideWhenUsed/>
-    <w:qFormat/>
     <w:tblPr>
       <w:tblInd w:w="0" w:type="dxa"/>
       <w:tblCellMar>
@@ -10876,7 +10822,7 @@
       <w:lang w:eastAsia="en-US"/>
     </w:rPr>
   </w:style>
-  <w:style w:type="paragraph" w:styleId="TtulodeTDC">
+  <w:style w:type="paragraph" w:customStyle="1" w:styleId="TtulodeTDC">
     <w:name w:val="Título de TDC"/>
     <w:basedOn w:val="Ttulo1"/>
     <w:next w:val="Normal"/>

</xml_diff>